<commit_message>
Updated git clone examples
</commit_message>
<xml_diff>
--- a/Git/Git Commands.docx
+++ b/Git/Git Commands.docx
@@ -18,8 +18,10 @@
         <w:t>Updated: November 1</w:t>
       </w:r>
       <w:r>
-        <w:t>5</w:t>
-      </w:r>
+        <w:t>9</w:t>
+      </w:r>
+      <w:bookmarkStart w:id="0" w:name="_GoBack"/>
+      <w:bookmarkEnd w:id="0"/>
       <w:r>
         <w:t>, 2019</w:t>
       </w:r>
@@ -369,7 +371,7 @@
         <w:t xml:space="preserve">$ git add </w:t>
       </w:r>
       <w:r>
-        <w:t>-A</w:t>
+        <w:t>.</w:t>
       </w:r>
       <w:r>
         <w:tab/>
@@ -1001,16 +1003,11 @@
     </w:p>
     <w:p>
       <w:r>
-        <w:t xml:space="preserve">$ git </w:t>
-      </w:r>
-      <w:proofErr w:type="gramStart"/>
-      <w:r>
-        <w:t>remote</w:t>
+        <w:t>$ git remote</w:t>
       </w:r>
       <w:r>
         <w:t xml:space="preserve"> -v</w:t>
       </w:r>
-      <w:proofErr w:type="gramEnd"/>
       <w:r>
         <w:tab/>
       </w:r>
@@ -1213,19 +1210,11 @@
       </w:r>
     </w:p>
     <w:p>
-      <w:proofErr w:type="gramStart"/>
       <w:r>
         <w:rPr>
           <w:color w:val="365F91" w:themeColor="accent1" w:themeShade="BF"/>
         </w:rPr>
-        <w:t>new-item</w:t>
-      </w:r>
-      <w:proofErr w:type="gramEnd"/>
-      <w:r>
-        <w:rPr>
-          <w:color w:val="365F91" w:themeColor="accent1" w:themeShade="BF"/>
-        </w:rPr>
-        <w:t xml:space="preserve"> .gitignore</w:t>
+        <w:t>new-item .gitignore</w:t>
       </w:r>
       <w:r>
         <w:rPr>
@@ -1369,19 +1358,11 @@
       </w:r>
     </w:p>
     <w:p>
-      <w:proofErr w:type="gramStart"/>
       <w:r>
         <w:rPr>
           <w:color w:val="365F91" w:themeColor="accent1" w:themeShade="BF"/>
         </w:rPr>
-        <w:t>new-item</w:t>
-      </w:r>
-      <w:proofErr w:type="gramEnd"/>
-      <w:r>
-        <w:rPr>
-          <w:color w:val="365F91" w:themeColor="accent1" w:themeShade="BF"/>
-        </w:rPr>
-        <w:t xml:space="preserve"> &lt;filename.file</w:t>
+        <w:t>new-item &lt;filename.file</w:t>
       </w:r>
       <w:r>
         <w:rPr>
@@ -1550,12 +1531,7 @@
         <w:t>git</w:t>
       </w:r>
       <w:r>
-        <w:t xml:space="preserve"> config --global credential.helper</w:t>
-      </w:r>
-      <w:bookmarkStart w:id="0" w:name="_GoBack"/>
-      <w:bookmarkEnd w:id="0"/>
-      <w:r>
-        <w:t xml:space="preserve"> store</w:t>
+        <w:t xml:space="preserve"> config --global credential.helper store</w:t>
       </w:r>
     </w:p>
     <w:p>
@@ -1569,10 +1545,7 @@
         <w:pStyle w:val="Subtitle"/>
       </w:pPr>
       <w:r>
-        <w:t xml:space="preserve">Git Console </w:t>
-      </w:r>
-      <w:r>
-        <w:t>Examples</w:t>
+        <w:t>Git Console Examples</w:t>
       </w:r>
     </w:p>
     <w:p/>
@@ -1701,15 +1674,7 @@
         <w:t xml:space="preserve">$ </w:t>
       </w:r>
       <w:r>
-        <w:t xml:space="preserve">git </w:t>
-      </w:r>
-      <w:proofErr w:type="gramStart"/>
-      <w:r>
-        <w:t>add</w:t>
-      </w:r>
-      <w:proofErr w:type="gramEnd"/>
-      <w:r>
-        <w:t xml:space="preserve"> . </w:t>
+        <w:t xml:space="preserve">git add . </w:t>
       </w:r>
       <w:r>
         <w:tab/>
@@ -1770,27 +1735,7 @@
         <w:pStyle w:val="Heading2"/>
       </w:pPr>
       <w:r>
-        <w:t>Clone Git Project</w:t>
-      </w:r>
-      <w:r>
-        <w:t xml:space="preserve"> </w:t>
-      </w:r>
-      <w:proofErr w:type="gramStart"/>
-      <w:r>
-        <w:t>F</w:t>
-      </w:r>
-      <w:r>
-        <w:t>rom</w:t>
-      </w:r>
-      <w:proofErr w:type="gramEnd"/>
-      <w:r>
-        <w:t xml:space="preserve"> Github Repository</w:t>
-      </w:r>
-      <w:r>
-        <w:t xml:space="preserve"> Example</w:t>
-      </w:r>
-      <w:r>
-        <w:t>:</w:t>
+        <w:t>Clone Git Project From Github Repository Example:</w:t>
       </w:r>
     </w:p>
     <w:p>
@@ -1814,10 +1759,16 @@
         </w:numPr>
       </w:pPr>
       <w:r>
-        <w:t xml:space="preserve">Navigate to project folder </w:t>
-      </w:r>
-      <w:r>
-        <w:t>where files are to be cloned</w:t>
+        <w:t xml:space="preserve">Navigate to </w:t>
+      </w:r>
+      <w:r>
+        <w:t xml:space="preserve">local </w:t>
+      </w:r>
+      <w:r>
+        <w:t xml:space="preserve">folder </w:t>
+      </w:r>
+      <w:r>
+        <w:t>where repository is to be cloned</w:t>
       </w:r>
     </w:p>
     <w:p>
@@ -1841,10 +1792,22 @@
         </w:numPr>
       </w:pPr>
       <w:r>
-        <w:t xml:space="preserve">$ </w:t>
-      </w:r>
-      <w:r>
-        <w:t>git init</w:t>
+        <w:t>$ git clone &lt;git-link&gt;</w:t>
+      </w:r>
+    </w:p>
+    <w:p/>
+    <w:p>
+      <w:pPr>
+        <w:pStyle w:val="Heading2"/>
+      </w:pPr>
+      <w:r>
+        <w:t xml:space="preserve">Clone Git Project From Github Repository </w:t>
+      </w:r>
+      <w:r>
+        <w:t xml:space="preserve">Alternative </w:t>
+      </w:r>
+      <w:r>
+        <w:t>Example:</w:t>
       </w:r>
     </w:p>
     <w:p>
@@ -1852,42 +1815,11 @@
         <w:pStyle w:val="ListParagraph"/>
         <w:numPr>
           <w:ilvl w:val="0"/>
-          <w:numId w:val="6"/>
+          <w:numId w:val="14"/>
         </w:numPr>
       </w:pPr>
       <w:r>
-        <w:t xml:space="preserve">$ </w:t>
-      </w:r>
-      <w:r>
-        <w:t xml:space="preserve">git remote add origin </w:t>
-      </w:r>
-      <w:r>
-        <w:t>&lt;</w:t>
-      </w:r>
-      <w:r>
-        <w:t>git-link</w:t>
-      </w:r>
-      <w:r>
-        <w:t>&gt;</w:t>
-      </w:r>
-      <w:r>
-        <w:tab/>
-      </w:r>
-      <w:r>
-        <w:tab/>
-        <w:t>// Can also use “</w:t>
-      </w:r>
-      <w:r>
-        <w:t xml:space="preserve">$ </w:t>
-      </w:r>
-      <w:r>
-        <w:t>git clone &lt;git-link&gt;</w:t>
-      </w:r>
-      <w:r>
-        <w:t>”</w:t>
-      </w:r>
-      <w:r>
-        <w:t xml:space="preserve"> in the place of these</w:t>
+        <w:t>Have clone link of github repository</w:t>
       </w:r>
     </w:p>
     <w:p>
@@ -1895,27 +1827,92 @@
         <w:pStyle w:val="ListParagraph"/>
         <w:numPr>
           <w:ilvl w:val="0"/>
-          <w:numId w:val="6"/>
+          <w:numId w:val="14"/>
         </w:numPr>
       </w:pPr>
       <w:r>
+        <w:t xml:space="preserve">Navigate to </w:t>
+      </w:r>
+      <w:r>
+        <w:t xml:space="preserve">local </w:t>
+      </w:r>
+      <w:r>
+        <w:t xml:space="preserve">project folder </w:t>
+      </w:r>
+      <w:r>
+        <w:t>where files are to be cloned</w:t>
+      </w:r>
+    </w:p>
+    <w:p>
+      <w:pPr>
+        <w:pStyle w:val="ListParagraph"/>
+        <w:numPr>
+          <w:ilvl w:val="0"/>
+          <w:numId w:val="14"/>
+        </w:numPr>
+      </w:pPr>
+      <w:r>
+        <w:t>Right click on/in folder and select “Git Bash Here”</w:t>
+      </w:r>
+    </w:p>
+    <w:p>
+      <w:pPr>
+        <w:pStyle w:val="ListParagraph"/>
+        <w:numPr>
+          <w:ilvl w:val="0"/>
+          <w:numId w:val="14"/>
+        </w:numPr>
+      </w:pPr>
+      <w:r>
         <w:t xml:space="preserve">$ </w:t>
       </w:r>
       <w:r>
+        <w:t>git init</w:t>
+      </w:r>
+    </w:p>
+    <w:p>
+      <w:pPr>
+        <w:pStyle w:val="ListParagraph"/>
+        <w:numPr>
+          <w:ilvl w:val="0"/>
+          <w:numId w:val="14"/>
+        </w:numPr>
+      </w:pPr>
+      <w:r>
+        <w:t xml:space="preserve">$ </w:t>
+      </w:r>
+      <w:r>
+        <w:t xml:space="preserve">git remote add origin </w:t>
+      </w:r>
+      <w:r>
+        <w:t>&lt;</w:t>
+      </w:r>
+      <w:r>
+        <w:t>git-link</w:t>
+      </w:r>
+      <w:r>
+        <w:t>&gt;</w:t>
+      </w:r>
+      <w:r>
+        <w:tab/>
+      </w:r>
+    </w:p>
+    <w:p>
+      <w:pPr>
+        <w:pStyle w:val="ListParagraph"/>
+        <w:numPr>
+          <w:ilvl w:val="0"/>
+          <w:numId w:val="14"/>
+        </w:numPr>
+      </w:pPr>
+      <w:r>
+        <w:t xml:space="preserve">$ </w:t>
+      </w:r>
+      <w:r>
         <w:t xml:space="preserve">git </w:t>
       </w:r>
       <w:r>
         <w:t>pull origin master</w:t>
-      </w:r>
-      <w:r>
-        <w:tab/>
-      </w:r>
-      <w:r>
-        <w:tab/>
-      </w:r>
-      <w:r>
-        <w:tab/>
-        <w:t>// last 2 steps</w:t>
       </w:r>
     </w:p>
     <w:p/>
@@ -2018,7 +2015,6 @@
         <w:t>deleted successfully</w:t>
       </w:r>
     </w:p>
-    <w:p/>
     <w:p>
       <w:pPr>
         <w:pStyle w:val="ListParagraph"/>
@@ -2543,6 +2539,119 @@
     </w:lvl>
   </w:abstractNum>
   <w:abstractNum w:abstractNumId="2" w15:restartNumberingAfterBreak="0">
+    <w:nsid w:val="1F280AFF"/>
+    <w:multiLevelType w:val="hybridMultilevel"/>
+    <w:tmpl w:val="4E50CAA0"/>
+    <w:lvl w:ilvl="0" w:tplc="1009000F">
+      <w:start w:val="1"/>
+      <w:numFmt w:val="decimal"/>
+      <w:lvlText w:val="%1."/>
+      <w:lvlJc w:val="left"/>
+      <w:pPr>
+        <w:ind w:left="720" w:hanging="360"/>
+      </w:pPr>
+      <w:rPr>
+        <w:rFonts w:hint="default"/>
+      </w:rPr>
+    </w:lvl>
+    <w:lvl w:ilvl="1" w:tplc="10090003">
+      <w:start w:val="1"/>
+      <w:numFmt w:val="bullet"/>
+      <w:lvlText w:val="o"/>
+      <w:lvlJc w:val="left"/>
+      <w:pPr>
+        <w:ind w:left="1440" w:hanging="360"/>
+      </w:pPr>
+      <w:rPr>
+        <w:rFonts w:ascii="Courier New" w:hAnsi="Courier New" w:cs="Courier New" w:hint="default"/>
+      </w:rPr>
+    </w:lvl>
+    <w:lvl w:ilvl="2" w:tplc="10090005" w:tentative="1">
+      <w:start w:val="1"/>
+      <w:numFmt w:val="bullet"/>
+      <w:lvlText w:val=""/>
+      <w:lvlJc w:val="left"/>
+      <w:pPr>
+        <w:ind w:left="2160" w:hanging="360"/>
+      </w:pPr>
+      <w:rPr>
+        <w:rFonts w:ascii="Wingdings" w:hAnsi="Wingdings" w:hint="default"/>
+      </w:rPr>
+    </w:lvl>
+    <w:lvl w:ilvl="3" w:tplc="10090001" w:tentative="1">
+      <w:start w:val="1"/>
+      <w:numFmt w:val="bullet"/>
+      <w:lvlText w:val=""/>
+      <w:lvlJc w:val="left"/>
+      <w:pPr>
+        <w:ind w:left="2880" w:hanging="360"/>
+      </w:pPr>
+      <w:rPr>
+        <w:rFonts w:ascii="Symbol" w:hAnsi="Symbol" w:hint="default"/>
+      </w:rPr>
+    </w:lvl>
+    <w:lvl w:ilvl="4" w:tplc="10090003" w:tentative="1">
+      <w:start w:val="1"/>
+      <w:numFmt w:val="bullet"/>
+      <w:lvlText w:val="o"/>
+      <w:lvlJc w:val="left"/>
+      <w:pPr>
+        <w:ind w:left="3600" w:hanging="360"/>
+      </w:pPr>
+      <w:rPr>
+        <w:rFonts w:ascii="Courier New" w:hAnsi="Courier New" w:cs="Courier New" w:hint="default"/>
+      </w:rPr>
+    </w:lvl>
+    <w:lvl w:ilvl="5" w:tplc="10090005" w:tentative="1">
+      <w:start w:val="1"/>
+      <w:numFmt w:val="bullet"/>
+      <w:lvlText w:val=""/>
+      <w:lvlJc w:val="left"/>
+      <w:pPr>
+        <w:ind w:left="4320" w:hanging="360"/>
+      </w:pPr>
+      <w:rPr>
+        <w:rFonts w:ascii="Wingdings" w:hAnsi="Wingdings" w:hint="default"/>
+      </w:rPr>
+    </w:lvl>
+    <w:lvl w:ilvl="6" w:tplc="10090001" w:tentative="1">
+      <w:start w:val="1"/>
+      <w:numFmt w:val="bullet"/>
+      <w:lvlText w:val=""/>
+      <w:lvlJc w:val="left"/>
+      <w:pPr>
+        <w:ind w:left="5040" w:hanging="360"/>
+      </w:pPr>
+      <w:rPr>
+        <w:rFonts w:ascii="Symbol" w:hAnsi="Symbol" w:hint="default"/>
+      </w:rPr>
+    </w:lvl>
+    <w:lvl w:ilvl="7" w:tplc="10090003" w:tentative="1">
+      <w:start w:val="1"/>
+      <w:numFmt w:val="bullet"/>
+      <w:lvlText w:val="o"/>
+      <w:lvlJc w:val="left"/>
+      <w:pPr>
+        <w:ind w:left="5760" w:hanging="360"/>
+      </w:pPr>
+      <w:rPr>
+        <w:rFonts w:ascii="Courier New" w:hAnsi="Courier New" w:cs="Courier New" w:hint="default"/>
+      </w:rPr>
+    </w:lvl>
+    <w:lvl w:ilvl="8" w:tplc="10090005" w:tentative="1">
+      <w:start w:val="1"/>
+      <w:numFmt w:val="bullet"/>
+      <w:lvlText w:val=""/>
+      <w:lvlJc w:val="left"/>
+      <w:pPr>
+        <w:ind w:left="6480" w:hanging="360"/>
+      </w:pPr>
+      <w:rPr>
+        <w:rFonts w:ascii="Wingdings" w:hAnsi="Wingdings" w:hint="default"/>
+      </w:rPr>
+    </w:lvl>
+  </w:abstractNum>
+  <w:abstractNum w:abstractNumId="3" w15:restartNumberingAfterBreak="0">
     <w:nsid w:val="207F570B"/>
     <w:multiLevelType w:val="hybridMultilevel"/>
     <w:tmpl w:val="14241D2A"/>
@@ -2628,7 +2737,7 @@
       </w:pPr>
     </w:lvl>
   </w:abstractNum>
-  <w:abstractNum w:abstractNumId="3" w15:restartNumberingAfterBreak="0">
+  <w:abstractNum w:abstractNumId="4" w15:restartNumberingAfterBreak="0">
     <w:nsid w:val="29874D44"/>
     <w:multiLevelType w:val="hybridMultilevel"/>
     <w:tmpl w:val="4E50CAA0"/>
@@ -2741,7 +2850,7 @@
       </w:rPr>
     </w:lvl>
   </w:abstractNum>
-  <w:abstractNum w:abstractNumId="4" w15:restartNumberingAfterBreak="0">
+  <w:abstractNum w:abstractNumId="5" w15:restartNumberingAfterBreak="0">
     <w:nsid w:val="2E412016"/>
     <w:multiLevelType w:val="hybridMultilevel"/>
     <w:tmpl w:val="5F20EC56"/>
@@ -2827,7 +2936,7 @@
       </w:pPr>
     </w:lvl>
   </w:abstractNum>
-  <w:abstractNum w:abstractNumId="5" w15:restartNumberingAfterBreak="0">
+  <w:abstractNum w:abstractNumId="6" w15:restartNumberingAfterBreak="0">
     <w:nsid w:val="37B2573B"/>
     <w:multiLevelType w:val="hybridMultilevel"/>
     <w:tmpl w:val="4E50CAA0"/>
@@ -2940,7 +3049,7 @@
       </w:rPr>
     </w:lvl>
   </w:abstractNum>
-  <w:abstractNum w:abstractNumId="6" w15:restartNumberingAfterBreak="0">
+  <w:abstractNum w:abstractNumId="7" w15:restartNumberingAfterBreak="0">
     <w:nsid w:val="3A4B136E"/>
     <w:multiLevelType w:val="multilevel"/>
     <w:tmpl w:val="4F389AF8"/>
@@ -3053,7 +3162,7 @@
       </w:rPr>
     </w:lvl>
   </w:abstractNum>
-  <w:abstractNum w:abstractNumId="7" w15:restartNumberingAfterBreak="0">
+  <w:abstractNum w:abstractNumId="8" w15:restartNumberingAfterBreak="0">
     <w:nsid w:val="440A6840"/>
     <w:multiLevelType w:val="hybridMultilevel"/>
     <w:tmpl w:val="3D6E2E50"/>
@@ -3166,7 +3275,7 @@
       </w:rPr>
     </w:lvl>
   </w:abstractNum>
-  <w:abstractNum w:abstractNumId="8" w15:restartNumberingAfterBreak="0">
+  <w:abstractNum w:abstractNumId="9" w15:restartNumberingAfterBreak="0">
     <w:nsid w:val="4FA816FA"/>
     <w:multiLevelType w:val="hybridMultilevel"/>
     <w:tmpl w:val="6038E074"/>
@@ -3252,7 +3361,7 @@
       </w:pPr>
     </w:lvl>
   </w:abstractNum>
-  <w:abstractNum w:abstractNumId="9" w15:restartNumberingAfterBreak="0">
+  <w:abstractNum w:abstractNumId="10" w15:restartNumberingAfterBreak="0">
     <w:nsid w:val="50A10104"/>
     <w:multiLevelType w:val="hybridMultilevel"/>
     <w:tmpl w:val="3C88B31E"/>
@@ -3365,7 +3474,7 @@
       </w:rPr>
     </w:lvl>
   </w:abstractNum>
-  <w:abstractNum w:abstractNumId="10" w15:restartNumberingAfterBreak="0">
+  <w:abstractNum w:abstractNumId="11" w15:restartNumberingAfterBreak="0">
     <w:nsid w:val="52CF16C7"/>
     <w:multiLevelType w:val="hybridMultilevel"/>
     <w:tmpl w:val="F9ACD7A0"/>
@@ -3478,7 +3587,7 @@
       </w:rPr>
     </w:lvl>
   </w:abstractNum>
-  <w:abstractNum w:abstractNumId="11" w15:restartNumberingAfterBreak="0">
+  <w:abstractNum w:abstractNumId="12" w15:restartNumberingAfterBreak="0">
     <w:nsid w:val="5DA3759B"/>
     <w:multiLevelType w:val="multilevel"/>
     <w:tmpl w:val="305A3376"/>
@@ -3591,7 +3700,7 @@
       </w:rPr>
     </w:lvl>
   </w:abstractNum>
-  <w:abstractNum w:abstractNumId="12" w15:restartNumberingAfterBreak="0">
+  <w:abstractNum w:abstractNumId="13" w15:restartNumberingAfterBreak="0">
     <w:nsid w:val="79D9451C"/>
     <w:multiLevelType w:val="hybridMultilevel"/>
     <w:tmpl w:val="EFBEFAA2"/>
@@ -3705,13 +3814,13 @@
     </w:lvl>
   </w:abstractNum>
   <w:num w:numId="1">
-    <w:abstractNumId w:val="6"/>
+    <w:abstractNumId w:val="7"/>
   </w:num>
   <w:num w:numId="2">
-    <w:abstractNumId w:val="11"/>
+    <w:abstractNumId w:val="12"/>
   </w:num>
   <w:num w:numId="3">
-    <w:abstractNumId w:val="5"/>
+    <w:abstractNumId w:val="6"/>
   </w:num>
   <w:num w:numId="4">
     <w:abstractNumId w:val="0"/>
@@ -3720,28 +3829,31 @@
     <w:abstractNumId w:val="1"/>
   </w:num>
   <w:num w:numId="6">
+    <w:abstractNumId w:val="4"/>
+  </w:num>
+  <w:num w:numId="7">
+    <w:abstractNumId w:val="5"/>
+  </w:num>
+  <w:num w:numId="8">
+    <w:abstractNumId w:val="10"/>
+  </w:num>
+  <w:num w:numId="9">
+    <w:abstractNumId w:val="9"/>
+  </w:num>
+  <w:num w:numId="10">
     <w:abstractNumId w:val="3"/>
   </w:num>
-  <w:num w:numId="7">
-    <w:abstractNumId w:val="4"/>
-  </w:num>
-  <w:num w:numId="8">
-    <w:abstractNumId w:val="9"/>
-  </w:num>
-  <w:num w:numId="9">
+  <w:num w:numId="11">
     <w:abstractNumId w:val="8"/>
   </w:num>
-  <w:num w:numId="10">
-    <w:abstractNumId w:val="2"/>
-  </w:num>
-  <w:num w:numId="11">
-    <w:abstractNumId w:val="7"/>
-  </w:num>
   <w:num w:numId="12">
-    <w:abstractNumId w:val="12"/>
+    <w:abstractNumId w:val="13"/>
   </w:num>
   <w:num w:numId="13">
-    <w:abstractNumId w:val="10"/>
+    <w:abstractNumId w:val="11"/>
+  </w:num>
+  <w:num w:numId="14">
+    <w:abstractNumId w:val="2"/>
   </w:num>
 </w:numbering>
 </file>
@@ -4266,6 +4378,7 @@
   <w:style w:type="character" w:default="1" w:styleId="DefaultParagraphFont">
     <w:name w:val="Default Paragraph Font"/>
     <w:uiPriority w:val="1"/>
+    <w:semiHidden/>
     <w:unhideWhenUsed/>
   </w:style>
   <w:style w:type="table" w:default="1" w:styleId="TableNormal">

</xml_diff>

<commit_message>
Added unpolished interactive rebase example
</commit_message>
<xml_diff>
--- a/Git/Git Commands.docx
+++ b/Git/Git Commands.docx
@@ -20,8 +20,6 @@
       <w:r>
         <w:t>9</w:t>
       </w:r>
-      <w:bookmarkStart w:id="0" w:name="_GoBack"/>
-      <w:bookmarkEnd w:id="0"/>
       <w:r>
         <w:t>, 2019</w:t>
       </w:r>
@@ -240,7 +238,15 @@
     </w:p>
     <w:p>
       <w:r>
-        <w:t>$ git clone &lt;url&gt; &lt;where to clone&gt;</w:t>
+        <w:t>$ git clone &lt;</w:t>
+      </w:r>
+      <w:proofErr w:type="spellStart"/>
+      <w:r>
+        <w:t>url</w:t>
+      </w:r>
+      <w:proofErr w:type="spellEnd"/>
+      <w:r>
+        <w:t>&gt; &lt;where to clone&gt;</w:t>
       </w:r>
       <w:r>
         <w:tab/>
@@ -252,7 +258,15 @@
     </w:p>
     <w:p>
       <w:r>
-        <w:t>$ git clone &lt;url&gt; .</w:t>
+        <w:t>$ git clone &lt;</w:t>
+      </w:r>
+      <w:proofErr w:type="spellStart"/>
+      <w:r>
+        <w:t>url</w:t>
+      </w:r>
+      <w:proofErr w:type="spellEnd"/>
+      <w:r>
+        <w:t>&gt; .</w:t>
       </w:r>
       <w:r>
         <w:tab/>
@@ -286,8 +300,13 @@
     </w:p>
     <w:p>
       <w:r>
-        <w:t>$ git init</w:t>
-      </w:r>
+        <w:t xml:space="preserve">$ git </w:t>
+      </w:r>
+      <w:proofErr w:type="spellStart"/>
+      <w:r>
+        <w:t>init</w:t>
+      </w:r>
+      <w:proofErr w:type="spellEnd"/>
       <w:r>
         <w:tab/>
       </w:r>
@@ -345,7 +364,15 @@
     </w:p>
     <w:p>
       <w:r>
-        <w:t>$ git add &lt;fileName&gt;</w:t>
+        <w:t>$ git add &lt;</w:t>
+      </w:r>
+      <w:proofErr w:type="spellStart"/>
+      <w:r>
+        <w:t>fileName</w:t>
+      </w:r>
+      <w:proofErr w:type="spellEnd"/>
+      <w:r>
+        <w:t>&gt;</w:t>
       </w:r>
       <w:r>
         <w:tab/>
@@ -609,8 +636,13 @@
       <w:r>
         <w:t>$ git pull origin &lt;</w:t>
       </w:r>
-      <w:r>
-        <w:t xml:space="preserve">branchName </w:t>
+      <w:proofErr w:type="spellStart"/>
+      <w:r>
+        <w:t>branchName</w:t>
+      </w:r>
+      <w:proofErr w:type="spellEnd"/>
+      <w:r>
+        <w:t xml:space="preserve"> </w:t>
       </w:r>
       <w:r>
         <w:t>&gt;</w:t>
@@ -654,9 +686,11 @@
       <w:r>
         <w:t>$ git push origin &lt;</w:t>
       </w:r>
+      <w:proofErr w:type="spellStart"/>
       <w:r>
         <w:t>branchName</w:t>
       </w:r>
+      <w:proofErr w:type="spellEnd"/>
       <w:r>
         <w:t>&gt;</w:t>
       </w:r>
@@ -675,7 +709,15 @@
     </w:p>
     <w:p>
       <w:r>
-        <w:t>$ git push -u origin &lt;branchName&gt;</w:t>
+        <w:t>$ git push -u origin &lt;</w:t>
+      </w:r>
+      <w:proofErr w:type="spellStart"/>
+      <w:r>
+        <w:t>branchName</w:t>
+      </w:r>
+      <w:proofErr w:type="spellEnd"/>
+      <w:r>
+        <w:t>&gt;</w:t>
       </w:r>
       <w:r>
         <w:tab/>
@@ -789,7 +831,15 @@
     </w:p>
     <w:p>
       <w:r>
-        <w:t xml:space="preserve">$ git branch &lt;branchName&gt; </w:t>
+        <w:t>$ git branch &lt;</w:t>
+      </w:r>
+      <w:proofErr w:type="spellStart"/>
+      <w:r>
+        <w:t>branchName</w:t>
+      </w:r>
+      <w:proofErr w:type="spellEnd"/>
+      <w:r>
+        <w:t xml:space="preserve">&gt; </w:t>
       </w:r>
       <w:r>
         <w:tab/>
@@ -806,7 +856,15 @@
     </w:p>
     <w:p>
       <w:r>
-        <w:t xml:space="preserve">$ git checkout &lt;branchName&gt; </w:t>
+        <w:t>$ git checkout &lt;</w:t>
+      </w:r>
+      <w:proofErr w:type="spellStart"/>
+      <w:r>
+        <w:t>branchName</w:t>
+      </w:r>
+      <w:proofErr w:type="spellEnd"/>
+      <w:r>
+        <w:t xml:space="preserve">&gt; </w:t>
       </w:r>
       <w:r>
         <w:tab/>
@@ -823,7 +881,15 @@
     </w:p>
     <w:p>
       <w:r>
-        <w:t>$ git branch -d &lt;branchName&gt;</w:t>
+        <w:t>$ git branch -d &lt;</w:t>
+      </w:r>
+      <w:proofErr w:type="spellStart"/>
+      <w:r>
+        <w:t>branchName</w:t>
+      </w:r>
+      <w:proofErr w:type="spellEnd"/>
+      <w:r>
+        <w:t>&gt;</w:t>
       </w:r>
       <w:r>
         <w:tab/>
@@ -843,7 +909,15 @@
     </w:p>
     <w:p>
       <w:r>
-        <w:t>$ git push origin --delete &lt;branchName&gt;</w:t>
+        <w:t>$ git push origin --delete &lt;</w:t>
+      </w:r>
+      <w:proofErr w:type="spellStart"/>
+      <w:r>
+        <w:t>branchName</w:t>
+      </w:r>
+      <w:proofErr w:type="spellEnd"/>
+      <w:r>
+        <w:t>&gt;</w:t>
       </w:r>
       <w:r>
         <w:tab/>
@@ -906,7 +980,15 @@
     </w:p>
     <w:p>
       <w:r>
-        <w:t>$ git merge &lt;branchName&gt;</w:t>
+        <w:t>$ git merge &lt;</w:t>
+      </w:r>
+      <w:proofErr w:type="spellStart"/>
+      <w:r>
+        <w:t>branchName</w:t>
+      </w:r>
+      <w:proofErr w:type="spellEnd"/>
+      <w:r>
+        <w:t>&gt;</w:t>
       </w:r>
       <w:r>
         <w:tab/>
@@ -921,7 +1003,15 @@
     </w:p>
     <w:p>
       <w:r>
-        <w:t>$ git add &lt;fileName&gt;</w:t>
+        <w:t>$ git add &lt;</w:t>
+      </w:r>
+      <w:proofErr w:type="spellStart"/>
+      <w:r>
+        <w:t>fileName</w:t>
+      </w:r>
+      <w:proofErr w:type="spellEnd"/>
+      <w:r>
+        <w:t>&gt;</w:t>
       </w:r>
       <w:r>
         <w:tab/>
@@ -939,7 +1029,23 @@
     </w:p>
     <w:p>
       <w:r>
-        <w:t>$ git diff &lt;sourceBranch&gt; &lt;targetBranch&gt;</w:t>
+        <w:t>$ git diff &lt;</w:t>
+      </w:r>
+      <w:proofErr w:type="spellStart"/>
+      <w:r>
+        <w:t>sourceBranch</w:t>
+      </w:r>
+      <w:proofErr w:type="spellEnd"/>
+      <w:r>
+        <w:t>&gt; &lt;</w:t>
+      </w:r>
+      <w:proofErr w:type="spellStart"/>
+      <w:r>
+        <w:t>targetBranch</w:t>
+      </w:r>
+      <w:proofErr w:type="spellEnd"/>
+      <w:r>
+        <w:t>&gt;</w:t>
       </w:r>
       <w:r>
         <w:tab/>
@@ -957,7 +1063,15 @@
     </w:p>
     <w:p>
       <w:r>
-        <w:t>$ git clone &lt;url&gt; &lt;where to clone&gt;</w:t>
+        <w:t>$ git clone &lt;</w:t>
+      </w:r>
+      <w:proofErr w:type="spellStart"/>
+      <w:r>
+        <w:t>url</w:t>
+      </w:r>
+      <w:proofErr w:type="spellEnd"/>
+      <w:r>
+        <w:t>&gt; &lt;where to clone&gt;</w:t>
       </w:r>
       <w:r>
         <w:tab/>
@@ -969,7 +1083,15 @@
     </w:p>
     <w:p>
       <w:r>
-        <w:t>$ git clone &lt;url&gt; .</w:t>
+        <w:t>$ git clone &lt;</w:t>
+      </w:r>
+      <w:proofErr w:type="spellStart"/>
+      <w:r>
+        <w:t>url</w:t>
+      </w:r>
+      <w:proofErr w:type="spellEnd"/>
+      <w:r>
+        <w:t>&gt; .</w:t>
       </w:r>
       <w:r>
         <w:tab/>
@@ -1193,20 +1315,33 @@
     </w:p>
     <w:p>
       <w:r>
-        <w:t>$ touch .gitignore</w:t>
-      </w:r>
-      <w:r>
-        <w:tab/>
-      </w:r>
-      <w:r>
-        <w:tab/>
-      </w:r>
-      <w:r>
-        <w:tab/>
-      </w:r>
-      <w:r>
-        <w:tab/>
-        <w:t>// Creates a blank .gitignore file</w:t>
+        <w:t>$ touch .</w:t>
+      </w:r>
+      <w:proofErr w:type="spellStart"/>
+      <w:r>
+        <w:t>gitignore</w:t>
+      </w:r>
+      <w:proofErr w:type="spellEnd"/>
+      <w:r>
+        <w:tab/>
+      </w:r>
+      <w:r>
+        <w:tab/>
+      </w:r>
+      <w:r>
+        <w:tab/>
+      </w:r>
+      <w:r>
+        <w:tab/>
+        <w:t>// Creates a blank .</w:t>
+      </w:r>
+      <w:proofErr w:type="spellStart"/>
+      <w:r>
+        <w:t>gitignore</w:t>
+      </w:r>
+      <w:proofErr w:type="spellEnd"/>
+      <w:r>
+        <w:t xml:space="preserve"> file</w:t>
       </w:r>
     </w:p>
     <w:p>
@@ -1214,8 +1349,16 @@
         <w:rPr>
           <w:color w:val="365F91" w:themeColor="accent1" w:themeShade="BF"/>
         </w:rPr>
-        <w:t>new-item .gitignore</w:t>
-      </w:r>
+        <w:t>new-item .</w:t>
+      </w:r>
+      <w:proofErr w:type="spellStart"/>
+      <w:r>
+        <w:rPr>
+          <w:color w:val="365F91" w:themeColor="accent1" w:themeShade="BF"/>
+        </w:rPr>
+        <w:t>gitignore</w:t>
+      </w:r>
+      <w:proofErr w:type="spellEnd"/>
       <w:r>
         <w:rPr>
           <w:color w:val="365F91" w:themeColor="accent1" w:themeShade="BF"/>
@@ -1263,7 +1406,21 @@
         <w:rPr>
           <w:color w:val="365F91" w:themeColor="accent1" w:themeShade="BF"/>
         </w:rPr>
-        <w:t>Creates a blank .gitignore file</w:t>
+        <w:t>Creates a blank .</w:t>
+      </w:r>
+      <w:proofErr w:type="spellStart"/>
+      <w:r>
+        <w:rPr>
+          <w:color w:val="365F91" w:themeColor="accent1" w:themeShade="BF"/>
+        </w:rPr>
+        <w:t>gitignore</w:t>
+      </w:r>
+      <w:proofErr w:type="spellEnd"/>
+      <w:r>
+        <w:rPr>
+          <w:color w:val="365F91" w:themeColor="accent1" w:themeShade="BF"/>
+        </w:rPr>
+        <w:t xml:space="preserve"> file</w:t>
       </w:r>
     </w:p>
     <w:p/>
@@ -1293,7 +1450,23 @@
         </w:numPr>
       </w:pPr>
       <w:r>
-        <w:t>/foldername or foldername/</w:t>
+        <w:t>/</w:t>
+      </w:r>
+      <w:proofErr w:type="spellStart"/>
+      <w:r>
+        <w:t>foldername</w:t>
+      </w:r>
+      <w:proofErr w:type="spellEnd"/>
+      <w:r>
+        <w:t xml:space="preserve"> or </w:t>
+      </w:r>
+      <w:proofErr w:type="spellStart"/>
+      <w:r>
+        <w:t>foldername</w:t>
+      </w:r>
+      <w:proofErr w:type="spellEnd"/>
+      <w:r>
+        <w:t>/</w:t>
       </w:r>
     </w:p>
     <w:p>
@@ -1342,7 +1515,15 @@
     </w:p>
     <w:p>
       <w:r>
-        <w:t>$ touch &lt;filename.filetype&gt;</w:t>
+        <w:t>$ touch &lt;</w:t>
+      </w:r>
+      <w:proofErr w:type="spellStart"/>
+      <w:r>
+        <w:t>filename.filetype</w:t>
+      </w:r>
+      <w:proofErr w:type="spellEnd"/>
+      <w:r>
+        <w:t>&gt;</w:t>
       </w:r>
       <w:r>
         <w:tab/>
@@ -1362,13 +1543,27 @@
         <w:rPr>
           <w:color w:val="365F91" w:themeColor="accent1" w:themeShade="BF"/>
         </w:rPr>
-        <w:t>new-item &lt;filename.file</w:t>
-      </w:r>
+        <w:t>new-item &lt;</w:t>
+      </w:r>
+      <w:proofErr w:type="spellStart"/>
       <w:r>
         <w:rPr>
           <w:color w:val="365F91" w:themeColor="accent1" w:themeShade="BF"/>
         </w:rPr>
-        <w:t>type&gt;</w:t>
+        <w:t>filename.file</w:t>
+      </w:r>
+      <w:r>
+        <w:rPr>
+          <w:color w:val="365F91" w:themeColor="accent1" w:themeShade="BF"/>
+        </w:rPr>
+        <w:t>type</w:t>
+      </w:r>
+      <w:proofErr w:type="spellEnd"/>
+      <w:r>
+        <w:rPr>
+          <w:color w:val="365F91" w:themeColor="accent1" w:themeShade="BF"/>
+        </w:rPr>
+        <w:t>&gt;</w:t>
       </w:r>
       <w:r>
         <w:rPr>
@@ -1422,7 +1617,15 @@
     </w:p>
     <w:p>
       <w:r>
-        <w:t xml:space="preserve">$ git config --global user.email </w:t>
+        <w:t xml:space="preserve">$ git config --global </w:t>
+      </w:r>
+      <w:proofErr w:type="spellStart"/>
+      <w:r>
+        <w:t>user.email</w:t>
+      </w:r>
+      <w:proofErr w:type="spellEnd"/>
+      <w:r>
+        <w:t xml:space="preserve"> </w:t>
       </w:r>
       <w:r>
         <w:t>“&lt;Email&gt;”</w:t>
@@ -1531,7 +1734,15 @@
         <w:t>git</w:t>
       </w:r>
       <w:r>
-        <w:t xml:space="preserve"> config --global credential.helper store</w:t>
+        <w:t xml:space="preserve"> config --global </w:t>
+      </w:r>
+      <w:proofErr w:type="spellStart"/>
+      <w:r>
+        <w:t>credential.helper</w:t>
+      </w:r>
+      <w:proofErr w:type="spellEnd"/>
+      <w:r>
+        <w:t xml:space="preserve"> store</w:t>
       </w:r>
     </w:p>
     <w:p>
@@ -1608,8 +1819,13 @@
         </w:numPr>
       </w:pPr>
       <w:r>
-        <w:t>touch .gitignore</w:t>
-      </w:r>
+        <w:t>touch .</w:t>
+      </w:r>
+      <w:proofErr w:type="spellStart"/>
+      <w:r>
+        <w:t>gitignore</w:t>
+      </w:r>
+      <w:proofErr w:type="spellEnd"/>
     </w:p>
     <w:p>
       <w:pPr>
@@ -1620,7 +1836,15 @@
         </w:numPr>
       </w:pPr>
       <w:r>
-        <w:t>paste relevant gitignore from internet</w:t>
+        <w:t xml:space="preserve">paste relevant </w:t>
+      </w:r>
+      <w:proofErr w:type="spellStart"/>
+      <w:r>
+        <w:t>gitignore</w:t>
+      </w:r>
+      <w:proofErr w:type="spellEnd"/>
+      <w:r>
+        <w:t xml:space="preserve"> from internet</w:t>
       </w:r>
     </w:p>
     <w:p>
@@ -1635,8 +1859,13 @@
         <w:t xml:space="preserve">$ </w:t>
       </w:r>
       <w:r>
-        <w:t>git init</w:t>
-      </w:r>
+        <w:t xml:space="preserve">git </w:t>
+      </w:r>
+      <w:proofErr w:type="spellStart"/>
+      <w:r>
+        <w:t>init</w:t>
+      </w:r>
+      <w:proofErr w:type="spellEnd"/>
     </w:p>
     <w:p>
       <w:pPr>
@@ -1867,8 +2096,13 @@
         <w:t xml:space="preserve">$ </w:t>
       </w:r>
       <w:r>
-        <w:t>git init</w:t>
-      </w:r>
+        <w:t xml:space="preserve">git </w:t>
+      </w:r>
+      <w:proofErr w:type="spellStart"/>
+      <w:r>
+        <w:t>init</w:t>
+      </w:r>
+      <w:proofErr w:type="spellEnd"/>
     </w:p>
     <w:p>
       <w:pPr>
@@ -2325,6 +2559,196 @@
       <w:r>
         <w:t>Deletes remote branch</w:t>
       </w:r>
+    </w:p>
+    <w:p/>
+    <w:p>
+      <w:pPr>
+        <w:rPr>
+          <w:b/>
+          <w:bCs/>
+        </w:rPr>
+      </w:pPr>
+      <w:r>
+        <w:rPr>
+          <w:b/>
+          <w:bCs/>
+        </w:rPr>
+        <w:lastRenderedPageBreak/>
+        <w:t>Git interactive rebase example (Change commit tree order)</w:t>
+      </w:r>
+    </w:p>
+    <w:p>
+      <w:pPr>
+        <w:pStyle w:val="ListParagraph"/>
+        <w:numPr>
+          <w:ilvl w:val="0"/>
+          <w:numId w:val="15"/>
+        </w:numPr>
+      </w:pPr>
+      <w:r>
+        <w:t>$ git rebase –interactive~4</w:t>
+      </w:r>
+      <w:r>
+        <w:tab/>
+        <w:t>// Interactive rebase going back 4 commits</w:t>
+      </w:r>
+    </w:p>
+    <w:p>
+      <w:pPr>
+        <w:pStyle w:val="ListParagraph"/>
+        <w:numPr>
+          <w:ilvl w:val="0"/>
+          <w:numId w:val="15"/>
+        </w:numPr>
+      </w:pPr>
+      <w:r>
+        <w:t>Manipulate tree</w:t>
+      </w:r>
+    </w:p>
+    <w:p>
+      <w:pPr>
+        <w:pStyle w:val="ListParagraph"/>
+        <w:numPr>
+          <w:ilvl w:val="1"/>
+          <w:numId w:val="15"/>
+        </w:numPr>
+      </w:pPr>
+      <w:r>
+        <w:t>Reorder lines around to reorder commits</w:t>
+      </w:r>
+    </w:p>
+    <w:p>
+      <w:pPr>
+        <w:pStyle w:val="ListParagraph"/>
+        <w:numPr>
+          <w:ilvl w:val="1"/>
+          <w:numId w:val="15"/>
+        </w:numPr>
+      </w:pPr>
+      <w:r>
+        <w:t>Delete lines to delete the commit</w:t>
+      </w:r>
+    </w:p>
+    <w:p>
+      <w:pPr>
+        <w:pStyle w:val="ListParagraph"/>
+        <w:numPr>
+          <w:ilvl w:val="1"/>
+          <w:numId w:val="15"/>
+        </w:numPr>
+      </w:pPr>
+      <w:r>
+        <w:t>Use the commands at the front of lines for desired effect (see command list)</w:t>
+      </w:r>
+    </w:p>
+    <w:p>
+      <w:pPr>
+        <w:jc w:val="center"/>
+      </w:pPr>
+      <w:r>
+        <w:drawing>
+          <wp:inline distT="0" distB="0" distL="0" distR="0" wp14:anchorId="6AAABDA6" wp14:editId="4B08E3BF">
+            <wp:extent cx="5136542" cy="2060800"/>
+            <wp:effectExtent l="0" t="0" r="6985" b="0"/>
+            <wp:docPr id="1" name="Picture 1"/>
+            <wp:cNvGraphicFramePr>
+              <a:graphicFrameLocks xmlns:a="http://schemas.openxmlformats.org/drawingml/2006/main" noChangeAspect="1"/>
+            </wp:cNvGraphicFramePr>
+            <a:graphic xmlns:a="http://schemas.openxmlformats.org/drawingml/2006/main">
+              <a:graphicData uri="http://schemas.openxmlformats.org/drawingml/2006/picture">
+                <pic:pic xmlns:pic="http://schemas.openxmlformats.org/drawingml/2006/picture">
+                  <pic:nvPicPr>
+                    <pic:cNvPr id="1" name=""/>
+                    <pic:cNvPicPr/>
+                  </pic:nvPicPr>
+                  <pic:blipFill>
+                    <a:blip r:embed="rId5"/>
+                    <a:stretch>
+                      <a:fillRect/>
+                    </a:stretch>
+                  </pic:blipFill>
+                  <pic:spPr>
+                    <a:xfrm>
+                      <a:off x="0" y="0"/>
+                      <a:ext cx="5161263" cy="2070718"/>
+                    </a:xfrm>
+                    <a:prstGeom prst="rect">
+                      <a:avLst/>
+                    </a:prstGeom>
+                  </pic:spPr>
+                </pic:pic>
+              </a:graphicData>
+            </a:graphic>
+          </wp:inline>
+        </w:drawing>
+      </w:r>
+    </w:p>
+    <w:p>
+      <w:pPr>
+        <w:pStyle w:val="ListParagraph"/>
+        <w:numPr>
+          <w:ilvl w:val="0"/>
+          <w:numId w:val="15"/>
+        </w:numPr>
+      </w:pPr>
+      <w:r>
+        <w:t>Press escape</w:t>
+      </w:r>
+      <w:r>
+        <w:t xml:space="preserve"> and enter “:</w:t>
+      </w:r>
+      <w:proofErr w:type="spellStart"/>
+      <w:r>
+        <w:t>wq</w:t>
+      </w:r>
+      <w:proofErr w:type="spellEnd"/>
+      <w:r>
+        <w:t>” to continue</w:t>
+      </w:r>
+    </w:p>
+    <w:p>
+      <w:pPr>
+        <w:pStyle w:val="ListParagraph"/>
+        <w:numPr>
+          <w:ilvl w:val="0"/>
+          <w:numId w:val="15"/>
+        </w:numPr>
+      </w:pPr>
+      <w:r>
+        <w:t>Rename changed commits if necessary</w:t>
+      </w:r>
+    </w:p>
+    <w:p>
+      <w:pPr>
+        <w:pStyle w:val="ListParagraph"/>
+        <w:numPr>
+          <w:ilvl w:val="0"/>
+          <w:numId w:val="15"/>
+        </w:numPr>
+      </w:pPr>
+      <w:r>
+        <w:t xml:space="preserve">$ git push -f </w:t>
+      </w:r>
+      <w:r>
+        <w:tab/>
+      </w:r>
+      <w:r>
+        <w:tab/>
+      </w:r>
+      <w:r>
+        <w:tab/>
+        <w:t>// Force push commit (necessary since history on local repository</w:t>
+      </w:r>
+    </w:p>
+    <w:p>
+      <w:pPr>
+        <w:ind w:left="2880" w:firstLine="720"/>
+      </w:pPr>
+      <w:r>
+        <w:t>// is now different from remote repository</w:t>
+      </w:r>
+      <w:bookmarkStart w:id="0" w:name="_GoBack"/>
+      <w:bookmarkEnd w:id="0"/>
     </w:p>
     <w:sectPr>
       <w:pgSz w:w="12240" w:h="15840"/>
@@ -3701,6 +4125,178 @@
     </w:lvl>
   </w:abstractNum>
   <w:abstractNum w:abstractNumId="13" w15:restartNumberingAfterBreak="0">
+    <w:nsid w:val="74EA78EA"/>
+    <w:multiLevelType w:val="hybridMultilevel"/>
+    <w:tmpl w:val="2C1C8B38"/>
+    <w:lvl w:ilvl="0" w:tplc="1009000F">
+      <w:start w:val="1"/>
+      <w:numFmt w:val="decimal"/>
+      <w:lvlText w:val="%1."/>
+      <w:lvlJc w:val="left"/>
+      <w:pPr>
+        <w:ind w:left="720" w:hanging="360"/>
+      </w:pPr>
+    </w:lvl>
+    <w:lvl w:ilvl="1" w:tplc="10090019">
+      <w:start w:val="1"/>
+      <w:numFmt w:val="lowerLetter"/>
+      <w:lvlText w:val="%2."/>
+      <w:lvlJc w:val="left"/>
+      <w:pPr>
+        <w:ind w:left="1440" w:hanging="360"/>
+      </w:pPr>
+    </w:lvl>
+    <w:lvl w:ilvl="2" w:tplc="1009001B">
+      <w:start w:val="1"/>
+      <w:numFmt w:val="lowerRoman"/>
+      <w:lvlText w:val="%3."/>
+      <w:lvlJc w:val="right"/>
+      <w:pPr>
+        <w:ind w:left="2160" w:hanging="180"/>
+      </w:pPr>
+    </w:lvl>
+    <w:lvl w:ilvl="3" w:tplc="1009000F">
+      <w:start w:val="1"/>
+      <w:numFmt w:val="decimal"/>
+      <w:lvlText w:val="%4."/>
+      <w:lvlJc w:val="left"/>
+      <w:pPr>
+        <w:ind w:left="2880" w:hanging="360"/>
+      </w:pPr>
+    </w:lvl>
+    <w:lvl w:ilvl="4" w:tplc="10090019">
+      <w:start w:val="1"/>
+      <w:numFmt w:val="lowerLetter"/>
+      <w:lvlText w:val="%5."/>
+      <w:lvlJc w:val="left"/>
+      <w:pPr>
+        <w:ind w:left="3600" w:hanging="360"/>
+      </w:pPr>
+    </w:lvl>
+    <w:lvl w:ilvl="5" w:tplc="1009001B" w:tentative="1">
+      <w:start w:val="1"/>
+      <w:numFmt w:val="lowerRoman"/>
+      <w:lvlText w:val="%6."/>
+      <w:lvlJc w:val="right"/>
+      <w:pPr>
+        <w:ind w:left="4320" w:hanging="180"/>
+      </w:pPr>
+    </w:lvl>
+    <w:lvl w:ilvl="6" w:tplc="1009000F" w:tentative="1">
+      <w:start w:val="1"/>
+      <w:numFmt w:val="decimal"/>
+      <w:lvlText w:val="%7."/>
+      <w:lvlJc w:val="left"/>
+      <w:pPr>
+        <w:ind w:left="5040" w:hanging="360"/>
+      </w:pPr>
+    </w:lvl>
+    <w:lvl w:ilvl="7" w:tplc="10090019" w:tentative="1">
+      <w:start w:val="1"/>
+      <w:numFmt w:val="lowerLetter"/>
+      <w:lvlText w:val="%8."/>
+      <w:lvlJc w:val="left"/>
+      <w:pPr>
+        <w:ind w:left="5760" w:hanging="360"/>
+      </w:pPr>
+    </w:lvl>
+    <w:lvl w:ilvl="8" w:tplc="1009001B" w:tentative="1">
+      <w:start w:val="1"/>
+      <w:numFmt w:val="lowerRoman"/>
+      <w:lvlText w:val="%9."/>
+      <w:lvlJc w:val="right"/>
+      <w:pPr>
+        <w:ind w:left="6480" w:hanging="180"/>
+      </w:pPr>
+    </w:lvl>
+  </w:abstractNum>
+  <w:abstractNum w:abstractNumId="14" w15:restartNumberingAfterBreak="0">
+    <w:nsid w:val="753674B6"/>
+    <w:multiLevelType w:val="hybridMultilevel"/>
+    <w:tmpl w:val="753AD460"/>
+    <w:lvl w:ilvl="0" w:tplc="1009000F">
+      <w:start w:val="1"/>
+      <w:numFmt w:val="decimal"/>
+      <w:lvlText w:val="%1."/>
+      <w:lvlJc w:val="left"/>
+      <w:pPr>
+        <w:ind w:left="720" w:hanging="360"/>
+      </w:pPr>
+    </w:lvl>
+    <w:lvl w:ilvl="1" w:tplc="10090019" w:tentative="1">
+      <w:start w:val="1"/>
+      <w:numFmt w:val="lowerLetter"/>
+      <w:lvlText w:val="%2."/>
+      <w:lvlJc w:val="left"/>
+      <w:pPr>
+        <w:ind w:left="1440" w:hanging="360"/>
+      </w:pPr>
+    </w:lvl>
+    <w:lvl w:ilvl="2" w:tplc="1009001B" w:tentative="1">
+      <w:start w:val="1"/>
+      <w:numFmt w:val="lowerRoman"/>
+      <w:lvlText w:val="%3."/>
+      <w:lvlJc w:val="right"/>
+      <w:pPr>
+        <w:ind w:left="2160" w:hanging="180"/>
+      </w:pPr>
+    </w:lvl>
+    <w:lvl w:ilvl="3" w:tplc="1009000F" w:tentative="1">
+      <w:start w:val="1"/>
+      <w:numFmt w:val="decimal"/>
+      <w:lvlText w:val="%4."/>
+      <w:lvlJc w:val="left"/>
+      <w:pPr>
+        <w:ind w:left="2880" w:hanging="360"/>
+      </w:pPr>
+    </w:lvl>
+    <w:lvl w:ilvl="4" w:tplc="10090019" w:tentative="1">
+      <w:start w:val="1"/>
+      <w:numFmt w:val="lowerLetter"/>
+      <w:lvlText w:val="%5."/>
+      <w:lvlJc w:val="left"/>
+      <w:pPr>
+        <w:ind w:left="3600" w:hanging="360"/>
+      </w:pPr>
+    </w:lvl>
+    <w:lvl w:ilvl="5" w:tplc="1009001B" w:tentative="1">
+      <w:start w:val="1"/>
+      <w:numFmt w:val="lowerRoman"/>
+      <w:lvlText w:val="%6."/>
+      <w:lvlJc w:val="right"/>
+      <w:pPr>
+        <w:ind w:left="4320" w:hanging="180"/>
+      </w:pPr>
+    </w:lvl>
+    <w:lvl w:ilvl="6" w:tplc="1009000F" w:tentative="1">
+      <w:start w:val="1"/>
+      <w:numFmt w:val="decimal"/>
+      <w:lvlText w:val="%7."/>
+      <w:lvlJc w:val="left"/>
+      <w:pPr>
+        <w:ind w:left="5040" w:hanging="360"/>
+      </w:pPr>
+    </w:lvl>
+    <w:lvl w:ilvl="7" w:tplc="10090019" w:tentative="1">
+      <w:start w:val="1"/>
+      <w:numFmt w:val="lowerLetter"/>
+      <w:lvlText w:val="%8."/>
+      <w:lvlJc w:val="left"/>
+      <w:pPr>
+        <w:ind w:left="5760" w:hanging="360"/>
+      </w:pPr>
+    </w:lvl>
+    <w:lvl w:ilvl="8" w:tplc="1009001B" w:tentative="1">
+      <w:start w:val="1"/>
+      <w:numFmt w:val="lowerRoman"/>
+      <w:lvlText w:val="%9."/>
+      <w:lvlJc w:val="right"/>
+      <w:pPr>
+        <w:ind w:left="6480" w:hanging="180"/>
+      </w:pPr>
+    </w:lvl>
+  </w:abstractNum>
+  <w:abstractNum w:abstractNumId="15" w15:restartNumberingAfterBreak="0">
     <w:nsid w:val="79D9451C"/>
     <w:multiLevelType w:val="hybridMultilevel"/>
     <w:tmpl w:val="EFBEFAA2"/>
@@ -3847,13 +4443,19 @@
     <w:abstractNumId w:val="8"/>
   </w:num>
   <w:num w:numId="12">
-    <w:abstractNumId w:val="13"/>
+    <w:abstractNumId w:val="15"/>
   </w:num>
   <w:num w:numId="13">
     <w:abstractNumId w:val="11"/>
   </w:num>
   <w:num w:numId="14">
     <w:abstractNumId w:val="2"/>
+  </w:num>
+  <w:num w:numId="15">
+    <w:abstractNumId w:val="13"/>
+  </w:num>
+  <w:num w:numId="16">
+    <w:abstractNumId w:val="14"/>
   </w:num>
 </w:numbering>
 </file>

</xml_diff>

<commit_message>
Update to interactive rebase example
</commit_message>
<xml_diff>
--- a/Git/Git Commands.docx
+++ b/Git/Git Commands.docx
@@ -395,7 +395,15 @@
     </w:p>
     <w:p>
       <w:r>
-        <w:t xml:space="preserve">$ git add </w:t>
+        <w:t xml:space="preserve">$ git </w:t>
+      </w:r>
+      <w:proofErr w:type="gramStart"/>
+      <w:r>
+        <w:t>add</w:t>
+      </w:r>
+      <w:proofErr w:type="gramEnd"/>
+      <w:r>
+        <w:t xml:space="preserve"> </w:t>
       </w:r>
       <w:r>
         <w:t>.</w:t>
@@ -1125,11 +1133,16 @@
     </w:p>
     <w:p>
       <w:r>
-        <w:t>$ git remote</w:t>
+        <w:t xml:space="preserve">$ git </w:t>
+      </w:r>
+      <w:proofErr w:type="gramStart"/>
+      <w:r>
+        <w:t>remote</w:t>
       </w:r>
       <w:r>
         <w:t xml:space="preserve"> -v</w:t>
       </w:r>
+      <w:proofErr w:type="gramEnd"/>
       <w:r>
         <w:tab/>
       </w:r>
@@ -1345,11 +1358,19 @@
       </w:r>
     </w:p>
     <w:p>
+      <w:proofErr w:type="gramStart"/>
       <w:r>
         <w:rPr>
           <w:color w:val="365F91" w:themeColor="accent1" w:themeShade="BF"/>
         </w:rPr>
-        <w:t>new-item .</w:t>
+        <w:t>new-item</w:t>
+      </w:r>
+      <w:proofErr w:type="gramEnd"/>
+      <w:r>
+        <w:rPr>
+          <w:color w:val="365F91" w:themeColor="accent1" w:themeShade="BF"/>
+        </w:rPr>
+        <w:t xml:space="preserve"> .</w:t>
       </w:r>
       <w:proofErr w:type="spellStart"/>
       <w:r>
@@ -1539,11 +1560,19 @@
       </w:r>
     </w:p>
     <w:p>
+      <w:proofErr w:type="gramStart"/>
       <w:r>
         <w:rPr>
           <w:color w:val="365F91" w:themeColor="accent1" w:themeShade="BF"/>
         </w:rPr>
-        <w:t>new-item &lt;</w:t>
+        <w:t>new-item</w:t>
+      </w:r>
+      <w:proofErr w:type="gramEnd"/>
+      <w:r>
+        <w:rPr>
+          <w:color w:val="365F91" w:themeColor="accent1" w:themeShade="BF"/>
+        </w:rPr>
+        <w:t xml:space="preserve"> &lt;</w:t>
       </w:r>
       <w:proofErr w:type="spellStart"/>
       <w:r>
@@ -1903,7 +1932,15 @@
         <w:t xml:space="preserve">$ </w:t>
       </w:r>
       <w:r>
-        <w:t xml:space="preserve">git add . </w:t>
+        <w:t xml:space="preserve">git </w:t>
+      </w:r>
+      <w:proofErr w:type="gramStart"/>
+      <w:r>
+        <w:t>add</w:t>
+      </w:r>
+      <w:proofErr w:type="gramEnd"/>
+      <w:r>
+        <w:t xml:space="preserve"> . </w:t>
       </w:r>
       <w:r>
         <w:tab/>
@@ -1964,7 +2001,15 @@
         <w:pStyle w:val="Heading2"/>
       </w:pPr>
       <w:r>
-        <w:t>Clone Git Project From Github Repository Example:</w:t>
+        <w:t xml:space="preserve">Clone Git Project </w:t>
+      </w:r>
+      <w:proofErr w:type="gramStart"/>
+      <w:r>
+        <w:t>From</w:t>
+      </w:r>
+      <w:proofErr w:type="gramEnd"/>
+      <w:r>
+        <w:t xml:space="preserve"> Github Repository Example:</w:t>
       </w:r>
     </w:p>
     <w:p>
@@ -2030,7 +2075,15 @@
         <w:pStyle w:val="Heading2"/>
       </w:pPr>
       <w:r>
-        <w:t xml:space="preserve">Clone Git Project From Github Repository </w:t>
+        <w:t xml:space="preserve">Clone Git Project </w:t>
+      </w:r>
+      <w:proofErr w:type="gramStart"/>
+      <w:r>
+        <w:t>From</w:t>
+      </w:r>
+      <w:proofErr w:type="gramEnd"/>
+      <w:r>
+        <w:t xml:space="preserve"> Github Repository </w:t>
       </w:r>
       <w:r>
         <w:t xml:space="preserve">Alternative </w:t>
@@ -2586,7 +2639,21 @@
         </w:numPr>
       </w:pPr>
       <w:r>
-        <w:t>$ git rebase –interactive~4</w:t>
+        <w:t xml:space="preserve">$ git rebase </w:t>
+      </w:r>
+      <w:r>
+        <w:t>-</w:t>
+      </w:r>
+      <w:proofErr w:type="spellStart"/>
+      <w:r>
+        <w:t>i</w:t>
+      </w:r>
+      <w:proofErr w:type="spellEnd"/>
+      <w:r>
+        <w:t xml:space="preserve"> HEAD</w:t>
+      </w:r>
+      <w:r>
+        <w:t>~4</w:t>
       </w:r>
       <w:r>
         <w:tab/>
@@ -2638,7 +2705,12 @@
         </w:numPr>
       </w:pPr>
       <w:r>
-        <w:t>Use the commands at the front of lines for desired effect (see command list)</w:t>
+        <w:t>Use the commands at the front of lines</w:t>
+      </w:r>
+      <w:bookmarkStart w:id="0" w:name="_GoBack"/>
+      <w:bookmarkEnd w:id="0"/>
+      <w:r>
+        <w:t xml:space="preserve"> for desired effect (see command list)</w:t>
       </w:r>
     </w:p>
     <w:p>
@@ -2646,6 +2718,9 @@
         <w:jc w:val="center"/>
       </w:pPr>
       <w:r>
+        <w:rPr>
+          <w:noProof/>
+        </w:rPr>
         <w:drawing>
           <wp:inline distT="0" distB="0" distL="0" distR="0" wp14:anchorId="6AAABDA6" wp14:editId="4B08E3BF">
             <wp:extent cx="5136542" cy="2060800"/>
@@ -2715,7 +2790,13 @@
         </w:numPr>
       </w:pPr>
       <w:r>
-        <w:t>Rename changed commits if necessary</w:t>
+        <w:t>Rename changed commits</w:t>
+      </w:r>
+      <w:r>
+        <w:t>/comments</w:t>
+      </w:r>
+      <w:r>
+        <w:t xml:space="preserve"> if necessary</w:t>
       </w:r>
     </w:p>
     <w:p>
@@ -2747,8 +2828,6 @@
       <w:r>
         <w:t>// is now different from remote repository</w:t>
       </w:r>
-      <w:bookmarkStart w:id="0" w:name="_GoBack"/>
-      <w:bookmarkEnd w:id="0"/>
     </w:p>
     <w:sectPr>
       <w:pgSz w:w="12240" w:h="15840"/>

</xml_diff>